<commit_message>
added some more changes
</commit_message>
<xml_diff>
--- a/BasicMCP_With_Local_LLM_E2EProgram/Project Files Summary.docx
+++ b/BasicMCP_With_Local_LLM_E2EProgram/Project Files Summary.docx
@@ -2323,11 +2323,6 @@
       </w:r>
       <w:r>
         <w:t xml:space="preserve"> Start REST → start MCP STDIO server → run agent with a plain-English instruction.</w:t>
-      </w:r>
-    </w:p>
-    <w:p>
-      <w:r>
-        <w:t>If you want, I can fold all of this into your README.md (full, polished version) and output a downloadable file.</w:t>
       </w:r>
     </w:p>
     <w:p/>

</xml_diff>